<commit_message>
Add 4th question's solution
</commit_message>
<xml_diff>
--- a/418.docx
+++ b/418.docx
@@ -1,50 +1,37 @@
 
 <file path=word/document.xml><?xml version="1.0" encoding="utf-8"?>
-<w:document xmlns:wpc="http://schemas.microsoft.com/office/word/2010/wordprocessingCanvas" xmlns:cx="http://schemas.microsoft.com/office/drawing/2014/chartex" xmlns:cx1="http://schemas.microsoft.com/office/drawing/2015/9/8/chartex" xmlns:cx2="http://schemas.microsoft.com/office/drawing/2015/10/21/chartex" xmlns:cx3="http://schemas.microsoft.com/office/drawing/2016/5/9/chartex" xmlns:cx4="http://schemas.microsoft.com/office/drawing/2016/5/10/chartex" xmlns:cx5="http://schemas.microsoft.com/office/drawing/2016/5/11/chartex" xmlns:cx6="http://schemas.microsoft.com/office/drawing/2016/5/12/chartex" xmlns:cx7="http://schemas.microsoft.com/office/drawing/2016/5/13/chartex" xmlns:cx8="http://schemas.microsoft.com/office/drawing/2016/5/14/chartex" xmlns:mc="http://schemas.openxmlformats.org/markup-compatibility/2006" xmlns:aink="http://schemas.microsoft.com/office/drawing/2016/ink" xmlns:am3d="http://schemas.microsoft.com/office/drawing/2017/model3d" xmlns:o="urn:schemas-microsoft-com:office:office" xmlns:oel="http://schemas.microsoft.com/office/2019/extlst" xmlns:r="http://schemas.openxmlformats.org/officeDocument/2006/relationships" xmlns:m="http://schemas.openxmlformats.org/officeDocument/2006/math" xmlns:v="urn:schemas-microsoft-com:vml" xmlns:wp14="http://schemas.microsoft.com/office/word/2010/wordprocessingDrawing" xmlns:wp="http://schemas.openxmlformats.org/drawingml/2006/wordprocessingDrawing" xmlns:w10="urn:schemas-microsoft-com:office:word" xmlns:w="http://schemas.openxmlformats.org/wordprocessingml/2006/main" xmlns:w14="http://schemas.microsoft.com/office/word/2010/wordml" xmlns:w15="http://schemas.microsoft.com/office/word/2012/wordml" xmlns:w16cex="http://schemas.microsoft.com/office/word/2018/wordml/cex" xmlns:w16cid="http://schemas.microsoft.com/office/word/2016/wordml/cid" xmlns:w16="http://schemas.microsoft.com/office/word/2018/wordml" xmlns:w16du="http://schemas.microsoft.com/office/word/2023/wordml/word16du" xmlns:w16sdtdh="http://schemas.microsoft.com/office/word/2020/wordml/sdtdatahash" xmlns:w16sdtfl="http://schemas.microsoft.com/office/word/2024/wordml/sdtformatlock" xmlns:w16se="http://schemas.microsoft.com/office/word/2015/wordml/symex" xmlns:wpg="http://schemas.microsoft.com/office/word/2010/wordprocessingGroup" xmlns:wpi="http://schemas.microsoft.com/office/word/2010/wordprocessingInk" xmlns:wne="http://schemas.microsoft.com/office/word/2006/wordml" xmlns:wps="http://schemas.microsoft.com/office/word/2010/wordprocessingShape" mc:Ignorable="w14 w15 w16se w16cid w16 w16cex w16sdtdh w16sdtfl w16du wp14">
+<w:document xmlns:o="urn:schemas-microsoft-com:office:office" xmlns:r="http://schemas.openxmlformats.org/officeDocument/2006/relationships" xmlns:v="urn:schemas-microsoft-com:vml" xmlns:w="http://schemas.openxmlformats.org/wordprocessingml/2006/main" xmlns:w10="urn:schemas-microsoft-com:office:word" xmlns:wp="http://schemas.openxmlformats.org/drawingml/2006/wordprocessingDrawing" xmlns:wps="http://schemas.microsoft.com/office/word/2010/wordprocessingShape" xmlns:wpg="http://schemas.microsoft.com/office/word/2010/wordprocessingGroup" xmlns:mc="http://schemas.openxmlformats.org/markup-compatibility/2006" xmlns:wp14="http://schemas.microsoft.com/office/word/2010/wordprocessingDrawing" xmlns:w14="http://schemas.microsoft.com/office/word/2010/wordml" xmlns:w15="http://schemas.microsoft.com/office/word/2012/wordml" mc:Ignorable="w14 wp14 w15">
   <w:body>
     <w:p>
       <w:pPr>
+        <w:pStyle w:val="Normal"/>
+        <w:rPr/>
+      </w:pPr>
+      <w:r>
+        <w:rPr/>
+        <w:t>CENG418 Assignment 1</w:t>
+      </w:r>
+    </w:p>
+    <w:p>
+      <w:pPr>
+        <w:pStyle w:val="Normal"/>
+        <w:rPr/>
+      </w:pPr>
+      <w:r>
+        <w:rPr/>
+      </w:r>
+    </w:p>
+    <w:p>
+      <w:pPr>
+        <w:pStyle w:val="Normal"/>
         <w:rPr>
-          <w:rFonts w:ascii="Times New Roman" w:eastAsia="Times New Roman" w:hAnsi="Times New Roman" w:cs="Times New Roman"/>
           <w:b/>
-          <w:bCs/>
-          <w:sz w:val="28"/>
-          <w:szCs w:val="28"/>
-        </w:rPr>
-      </w:pPr>
-      <w:r>
-        <w:rPr>
-          <w:rFonts w:ascii="Times New Roman" w:eastAsia="Times New Roman" w:hAnsi="Times New Roman" w:cs="Times New Roman"/>
-          <w:b/>
-          <w:bCs/>
-          <w:sz w:val="28"/>
-          <w:szCs w:val="28"/>
-        </w:rPr>
-        <w:t>CENG418 Assignment 1</w:t>
-      </w:r>
-    </w:p>
-    <w:p>
-      <w:pPr>
-        <w:rPr>
-          <w:rFonts w:ascii="Times New Roman" w:eastAsia="Times New Roman" w:hAnsi="Times New Roman" w:cs="Times New Roman"/>
-          <w:b/>
-          <w:bCs/>
-          <w:sz w:val="28"/>
-          <w:szCs w:val="28"/>
-        </w:rPr>
-      </w:pPr>
-    </w:p>
-    <w:p>
-      <w:pPr>
-        <w:rPr>
-          <w:rFonts w:ascii="Times New Roman" w:eastAsia="Times New Roman" w:hAnsi="Times New Roman" w:cs="Times New Roman"/>
           <w:b/>
           <w:bCs/>
         </w:rPr>
       </w:pPr>
       <w:r>
         <w:rPr>
-          <w:rFonts w:ascii="Times New Roman" w:eastAsia="Times New Roman" w:hAnsi="Times New Roman" w:cs="Times New Roman"/>
           <w:b/>
           <w:bCs/>
         </w:rPr>
@@ -53,37 +40,34 @@
     </w:p>
     <w:p>
       <w:pPr>
+        <w:pStyle w:val="Normal"/>
+        <w:rPr/>
+      </w:pPr>
+      <w:r>
+        <w:rPr/>
+        <w:t xml:space="preserve">For smaller bit sizes such as 2 and 4 bit  N is too small to hold the numeric value of the message 24930. Even though such a small message size used with just 2 characters it could not encrypt the message. Later on when 8 bit key and larger is used, message is encrypted succesfully. </w:t>
+      </w:r>
+    </w:p>
+    <w:p>
+      <w:pPr>
+        <w:pStyle w:val="Normal"/>
+        <w:rPr/>
+      </w:pPr>
+      <w:r>
+        <w:rPr/>
+      </w:r>
+    </w:p>
+    <w:p>
+      <w:pPr>
+        <w:pStyle w:val="Normal"/>
         <w:rPr>
-          <w:rFonts w:ascii="Times New Roman" w:eastAsia="Times New Roman" w:hAnsi="Times New Roman" w:cs="Times New Roman"/>
-        </w:rPr>
-      </w:pPr>
-      <w:r>
-        <w:rPr>
-          <w:rFonts w:ascii="Times New Roman" w:eastAsia="Times New Roman" w:hAnsi="Times New Roman" w:cs="Times New Roman"/>
-        </w:rPr>
-        <w:t xml:space="preserve">For smaller bit sizes such as 2 and 4 bit  N is too small to hold the numeric value of the message 24930. Even though such a small message size used with just 2 characters it could not encrypt the message. Later on when 8 bit key and larger is used, message is encrypted succesfully. </w:t>
-      </w:r>
-    </w:p>
-    <w:p>
-      <w:pPr>
-        <w:rPr>
-          <w:rFonts w:ascii="Times New Roman" w:eastAsia="Times New Roman" w:hAnsi="Times New Roman" w:cs="Times New Roman"/>
+          <w:b/>
           <w:b/>
           <w:bCs/>
         </w:rPr>
       </w:pPr>
-    </w:p>
-    <w:p>
-      <w:pPr>
+      <w:r>
         <w:rPr>
-          <w:rFonts w:ascii="Times New Roman" w:eastAsia="Times New Roman" w:hAnsi="Times New Roman" w:cs="Times New Roman"/>
-          <w:b/>
-          <w:bCs/>
-        </w:rPr>
-      </w:pPr>
-      <w:r>
-        <w:rPr>
-          <w:rFonts w:ascii="Times New Roman" w:eastAsia="Times New Roman" w:hAnsi="Times New Roman" w:cs="Times New Roman"/>
           <w:b/>
           <w:bCs/>
         </w:rPr>
@@ -92,24 +76,24 @@
     </w:p>
     <w:p>
       <w:pPr>
+        <w:pStyle w:val="Normal"/>
+        <w:rPr/>
+      </w:pPr>
+      <w:r>
+        <w:rPr/>
+      </w:r>
+    </w:p>
+    <w:p>
+      <w:pPr>
+        <w:pStyle w:val="Normal"/>
         <w:rPr>
-          <w:rFonts w:ascii="Times New Roman" w:eastAsia="Times New Roman" w:hAnsi="Times New Roman" w:cs="Times New Roman"/>
+          <w:b/>
           <w:b/>
           <w:bCs/>
         </w:rPr>
       </w:pPr>
-    </w:p>
-    <w:p>
-      <w:pPr>
+      <w:r>
         <w:rPr>
-          <w:rFonts w:ascii="Times New Roman" w:eastAsia="Times New Roman" w:hAnsi="Times New Roman" w:cs="Times New Roman"/>
-          <w:b/>
-          <w:bCs/>
-        </w:rPr>
-      </w:pPr>
-      <w:r>
-        <w:rPr>
-          <w:rFonts w:ascii="Times New Roman" w:eastAsia="Times New Roman" w:hAnsi="Times New Roman" w:cs="Times New Roman"/>
           <w:b/>
           <w:bCs/>
         </w:rPr>
@@ -118,55 +102,46 @@
     </w:p>
     <w:p>
       <w:pPr>
-        <w:rPr>
-          <w:rFonts w:ascii="Times New Roman" w:eastAsia="Times New Roman" w:hAnsi="Times New Roman" w:cs="Times New Roman"/>
-        </w:rPr>
-      </w:pPr>
-      <w:r>
-        <w:rPr>
-          <w:rFonts w:ascii="Times New Roman" w:eastAsia="Times New Roman" w:hAnsi="Times New Roman" w:cs="Times New Roman"/>
-        </w:rPr>
+        <w:pStyle w:val="Normal"/>
+        <w:rPr/>
+      </w:pPr>
+      <w:r>
+        <w:rPr/>
         <w:t>For an n-bit RSA key, the number of possible keys is approximately 2ⁿ. Thus, a 256-bit RSA has:</w:t>
       </w:r>
     </w:p>
     <w:p>
       <w:pPr>
-        <w:rPr>
-          <w:rFonts w:ascii="Times New Roman" w:eastAsia="Times New Roman" w:hAnsi="Times New Roman" w:cs="Times New Roman"/>
-        </w:rPr>
-      </w:pPr>
-      <w:r>
-        <w:rPr>
-          <w:rFonts w:ascii="Times New Roman" w:eastAsia="Times New Roman" w:hAnsi="Times New Roman" w:cs="Times New Roman"/>
-        </w:rPr>
+        <w:pStyle w:val="Normal"/>
+        <w:rPr/>
+      </w:pPr>
+      <w:r>
+        <w:rPr/>
         <w:t>Key Space= 2^256</w:t>
       </w:r>
     </w:p>
     <w:p>
       <w:pPr>
-        <w:rPr>
-          <w:rFonts w:ascii="Times New Roman" w:eastAsia="Times New Roman" w:hAnsi="Times New Roman" w:cs="Times New Roman"/>
-          <w:lang w:val="en-US"/>
-        </w:rPr>
-      </w:pPr>
-      <w:r>
-        <w:rPr>
-          <w:rFonts w:ascii="Times New Roman" w:eastAsia="Times New Roman" w:hAnsi="Times New Roman" w:cs="Times New Roman"/>
-          <w:lang w:val="en-US"/>
-        </w:rPr>
+        <w:pStyle w:val="Normal"/>
+        <w:rPr/>
+      </w:pPr>
+      <w:r>
+        <w:rPr/>
         <w:t>Since testing a 256-bit key directly is infeasible, I measured brute-force times for smaller key sizes (8-bit to 30-bit) on my machine(CPU: AMD Ryzen 7,RAM: 16GB)</w:t>
       </w:r>
     </w:p>
     <w:p>
-      <w:r>
-        <w:rPr>
-          <w:noProof/>
-        </w:rPr>
+      <w:pPr>
+        <w:pStyle w:val="Normal"/>
+        <w:rPr/>
+      </w:pPr>
+      <w:r>
+        <w:rPr/>
         <w:drawing>
-          <wp:inline distT="0" distB="0" distL="0" distR="0" wp14:anchorId="77E515EE" wp14:editId="0D0242ED">
-            <wp:extent cx="5724524" cy="3162300"/>
+          <wp:inline distT="0" distB="0" distL="0" distR="0">
+            <wp:extent cx="5724525" cy="3162300"/>
             <wp:effectExtent l="0" t="0" r="0" b="0"/>
-            <wp:docPr id="1895492000" name="Resim 1895492000"/>
+            <wp:docPr id="1" name="Resim 1895492000" descr=""/>
             <wp:cNvGraphicFramePr>
               <a:graphicFrameLocks xmlns:a="http://schemas.openxmlformats.org/drawingml/2006/main" noChangeAspect="1"/>
             </wp:cNvGraphicFramePr>
@@ -174,25 +149,21 @@
               <a:graphicData uri="http://schemas.openxmlformats.org/drawingml/2006/picture">
                 <pic:pic xmlns:pic="http://schemas.openxmlformats.org/drawingml/2006/picture">
                   <pic:nvPicPr>
-                    <pic:cNvPr id="0" name=""/>
-                    <pic:cNvPicPr/>
+                    <pic:cNvPr id="1" name="Resim 1895492000" descr=""/>
+                    <pic:cNvPicPr>
+                      <a:picLocks noChangeAspect="1" noChangeArrowheads="1"/>
+                    </pic:cNvPicPr>
                   </pic:nvPicPr>
                   <pic:blipFill>
-                    <a:blip r:embed="rId4">
-                      <a:extLst>
-                        <a:ext uri="{28A0092B-C50C-407E-A947-70E740481C1C}">
-                          <a14:useLocalDpi xmlns:a14="http://schemas.microsoft.com/office/drawing/2010/main" val="0"/>
-                        </a:ext>
-                      </a:extLst>
-                    </a:blip>
+                    <a:blip r:embed="rId2"/>
                     <a:stretch>
                       <a:fillRect/>
                     </a:stretch>
                   </pic:blipFill>
-                  <pic:spPr>
+                  <pic:spPr bwMode="auto">
                     <a:xfrm>
                       <a:off x="0" y="0"/>
-                      <a:ext cx="5724524" cy="3162300"/>
+                      <a:ext cx="5724525" cy="3162300"/>
                     </a:xfrm>
                     <a:prstGeom prst="rect">
                       <a:avLst/>
@@ -207,152 +178,79 @@
     </w:p>
     <w:p>
       <w:pPr>
+        <w:pStyle w:val="Normal"/>
+        <w:rPr/>
+      </w:pPr>
+      <w:r>
+        <w:rPr/>
+        <w:t>The recorded times were used to model the exponential growth of computation time with key size.</w:t>
+      </w:r>
+    </w:p>
+    <w:p>
+      <w:pPr>
+        <w:pStyle w:val="Normal"/>
+        <w:rPr/>
+      </w:pPr>
+      <w:r>
+        <w:rPr/>
+        <w:t>The time (T) required to brute-force an n-bit:</w:t>
+      </w:r>
+    </w:p>
+    <w:p>
+      <w:pPr>
+        <w:pStyle w:val="Normal"/>
+        <w:rPr/>
+      </w:pPr>
+      <w:r>
+        <w:rPr/>
+        <w:t>T(n)=a⋅2^(b.n) where: a = constant (hardware efficiency), b = growth rate (algorithmic efficiency)</w:t>
+      </w:r>
+    </w:p>
+    <w:p>
+      <w:pPr>
+        <w:pStyle w:val="Normal"/>
+        <w:rPr/>
+      </w:pPr>
+      <w:r>
+        <w:rPr/>
+        <w:t>I performed a log-linear regression on the measured data to estimate a and b (since the relationship is exponential)</w:t>
+      </w:r>
+    </w:p>
+    <w:p>
+      <w:pPr>
+        <w:pStyle w:val="Normal"/>
+        <w:rPr/>
+      </w:pPr>
+      <w:r>
+        <w:rPr/>
+        <w:t>Using the fitted model, I calculated:</w:t>
+      </w:r>
+    </w:p>
+    <w:p>
+      <w:pPr>
+        <w:pStyle w:val="Normal"/>
+        <w:rPr/>
+      </w:pPr>
+      <w:r>
+        <w:rPr/>
+        <w:t>T(256) = a⋅2^(b⋅256)</w:t>
+      </w:r>
+    </w:p>
+    <w:p>
+      <w:pPr>
+        <w:pStyle w:val="Normal"/>
+        <w:rPr/>
+      </w:pPr>
+      <w:r>
         <w:rPr>
-          <w:rFonts w:ascii="Times New Roman" w:eastAsia="Times New Roman" w:hAnsi="Times New Roman" w:cs="Times New Roman"/>
-        </w:rPr>
-      </w:pPr>
-      <w:r>
-        <w:rPr>
-          <w:rFonts w:ascii="Times New Roman" w:eastAsia="Times New Roman" w:hAnsi="Times New Roman" w:cs="Times New Roman"/>
-        </w:rPr>
-        <w:t>The recorded times were used to model the exponential growth of computation time with key size.</w:t>
-      </w:r>
-    </w:p>
-    <w:p>
-      <w:pPr>
-        <w:rPr>
-          <w:rFonts w:ascii="Times New Roman" w:eastAsia="Times New Roman" w:hAnsi="Times New Roman" w:cs="Times New Roman"/>
-        </w:rPr>
-      </w:pPr>
-      <w:r>
-        <w:rPr>
-          <w:rFonts w:ascii="Times New Roman" w:eastAsia="Times New Roman" w:hAnsi="Times New Roman" w:cs="Times New Roman"/>
-        </w:rPr>
-        <w:t>The time (T) required to brute-force an n-bit:</w:t>
-      </w:r>
-    </w:p>
-    <w:p>
-      <w:pPr>
-        <w:rPr>
-          <w:rFonts w:ascii="Times New Roman" w:eastAsia="Times New Roman" w:hAnsi="Times New Roman" w:cs="Times New Roman"/>
-          <w:lang w:val="en-US"/>
-        </w:rPr>
-      </w:pPr>
-      <w:r>
-        <w:rPr>
-          <w:rFonts w:ascii="Times New Roman" w:eastAsia="Times New Roman" w:hAnsi="Times New Roman" w:cs="Times New Roman"/>
-          <w:lang w:val="en-US"/>
-        </w:rPr>
-        <w:lastRenderedPageBreak/>
-        <w:t>T(n)=a⋅2^(b.n) where:</w:t>
-      </w:r>
-      <w:r>
-        <w:rPr>
-          <w:rFonts w:ascii="Times New Roman" w:eastAsia="Times New Roman" w:hAnsi="Times New Roman" w:cs="Times New Roman"/>
-          <w:lang w:val="en-US"/>
-        </w:rPr>
-        <w:t xml:space="preserve"> </w:t>
-      </w:r>
-      <w:r>
-        <w:rPr>
-          <w:rFonts w:ascii="Times New Roman" w:eastAsia="Times New Roman" w:hAnsi="Times New Roman" w:cs="Times New Roman"/>
-          <w:lang w:val="en-US"/>
-        </w:rPr>
-        <w:t>a = constant (hardware efficiency), b = growth rate (algorithmic efficiency)</w:t>
-      </w:r>
-    </w:p>
-    <w:p>
-      <w:pPr>
-        <w:rPr>
-          <w:rFonts w:ascii="Times New Roman" w:eastAsia="Times New Roman" w:hAnsi="Times New Roman" w:cs="Times New Roman"/>
-        </w:rPr>
-      </w:pPr>
-      <w:r>
-        <w:rPr>
-          <w:rFonts w:ascii="Times New Roman" w:eastAsia="Times New Roman" w:hAnsi="Times New Roman" w:cs="Times New Roman"/>
-        </w:rPr>
-        <w:t>I performed a log-linear regression on the measured data to estimate a and b</w:t>
-      </w:r>
-      <w:r>
-        <w:rPr>
-          <w:rFonts w:ascii="Times New Roman" w:eastAsia="Times New Roman" w:hAnsi="Times New Roman" w:cs="Times New Roman"/>
-        </w:rPr>
-        <w:t xml:space="preserve"> </w:t>
-      </w:r>
-      <w:r>
-        <w:rPr>
-          <w:rFonts w:ascii="Times New Roman" w:eastAsia="Times New Roman" w:hAnsi="Times New Roman" w:cs="Times New Roman"/>
-        </w:rPr>
-        <w:t>(since the relationship is exponential)</w:t>
-      </w:r>
-    </w:p>
-    <w:p>
-      <w:pPr>
-        <w:rPr>
-          <w:rFonts w:ascii="Times New Roman" w:eastAsia="Times New Roman" w:hAnsi="Times New Roman" w:cs="Times New Roman"/>
-        </w:rPr>
-      </w:pPr>
-      <w:r>
-        <w:rPr>
-          <w:rFonts w:ascii="Times New Roman" w:eastAsia="Times New Roman" w:hAnsi="Times New Roman" w:cs="Times New Roman"/>
-        </w:rPr>
-        <w:t>Using the fitted model, I calculated:</w:t>
-      </w:r>
-    </w:p>
-    <w:p>
-      <w:pPr>
-        <w:rPr>
-          <w:rFonts w:ascii="Times New Roman" w:eastAsia="Times New Roman" w:hAnsi="Times New Roman" w:cs="Times New Roman"/>
-        </w:rPr>
-      </w:pPr>
-      <w:r>
-        <w:rPr>
-          <w:rFonts w:ascii="Times New Roman" w:eastAsia="Times New Roman" w:hAnsi="Times New Roman" w:cs="Times New Roman"/>
-        </w:rPr>
-        <w:t>T(256)</w:t>
-      </w:r>
-      <w:r>
-        <w:rPr>
-          <w:rFonts w:ascii="Times New Roman" w:eastAsia="Times New Roman" w:hAnsi="Times New Roman" w:cs="Times New Roman"/>
-        </w:rPr>
-        <w:t xml:space="preserve"> </w:t>
-      </w:r>
-      <w:r>
-        <w:rPr>
-          <w:rFonts w:ascii="Times New Roman" w:eastAsia="Times New Roman" w:hAnsi="Times New Roman" w:cs="Times New Roman"/>
-        </w:rPr>
-        <w:t>=</w:t>
-      </w:r>
-      <w:r>
-        <w:rPr>
-          <w:rFonts w:ascii="Times New Roman" w:eastAsia="Times New Roman" w:hAnsi="Times New Roman" w:cs="Times New Roman"/>
-        </w:rPr>
-        <w:t xml:space="preserve"> </w:t>
-      </w:r>
-      <w:r>
-        <w:rPr>
-          <w:rFonts w:ascii="Times New Roman" w:eastAsia="Times New Roman" w:hAnsi="Times New Roman" w:cs="Times New Roman"/>
-        </w:rPr>
-        <w:t>a⋅2^(b⋅256)</w:t>
-      </w:r>
-    </w:p>
-    <w:p>
-      <w:pPr>
-        <w:rPr>
-          <w:rFonts w:ascii="Times New Roman" w:eastAsia="Times New Roman" w:hAnsi="Times New Roman" w:cs="Times New Roman"/>
-          <w:lang w:val="en-US"/>
-        </w:rPr>
-      </w:pPr>
-      <w:r>
-        <w:rPr>
-          <w:rFonts w:ascii="Times New Roman" w:eastAsia="Times New Roman" w:hAnsi="Times New Roman" w:cs="Times New Roman"/>
+          <w:rFonts w:eastAsia="Times New Roman" w:cs="Times New Roman"/>
           <w:lang w:val="en-US"/>
         </w:rPr>
         <w:t xml:space="preserve">It was </w:t>
       </w:r>
       <w:r>
         <w:rPr>
-          <w:rFonts w:ascii="Times New Roman" w:eastAsia="Times New Roman" w:hAnsi="Times New Roman" w:cs="Times New Roman"/>
+          <w:rFonts w:eastAsia="Times New Roman" w:cs="Times New Roman"/>
           <w:b/>
           <w:bCs/>
           <w:i/>
@@ -363,7 +261,7 @@
       </w:r>
       <w:r>
         <w:rPr>
-          <w:rFonts w:ascii="Times New Roman" w:eastAsia="Times New Roman" w:hAnsi="Times New Roman" w:cs="Times New Roman"/>
+          <w:rFonts w:eastAsia="Times New Roman" w:cs="Times New Roman"/>
           <w:lang w:val="en-US"/>
         </w:rPr>
         <w:t>, Approximately 1.31e+60 years for my computer.</w:t>
@@ -371,96 +269,680 @@
     </w:p>
     <w:p>
       <w:pPr>
+        <w:pStyle w:val="Normal"/>
+        <w:rPr/>
+      </w:pPr>
+      <w:r>
         <w:rPr>
-          <w:rFonts w:ascii="Times New Roman" w:eastAsia="Times New Roman" w:hAnsi="Times New Roman" w:cs="Times New Roman"/>
+          <w:rFonts w:eastAsia="Times New Roman" w:cs="Times New Roman"/>
           <w:lang w:val="en-US"/>
         </w:rPr>
-      </w:pPr>
+        <w:t xml:space="preserve">This is far beyond practical feasibility. </w:t>
+      </w:r>
       <w:r>
         <w:rPr>
-          <w:rFonts w:ascii="Times New Roman" w:eastAsia="Times New Roman" w:hAnsi="Times New Roman" w:cs="Times New Roman"/>
+          <w:rFonts w:eastAsia="Times New Roman" w:cs="Times New Roman"/>
           <w:lang w:val="en-US"/>
         </w:rPr>
-        <w:t>This is far beyond practical feasibility, demonstrating why RSA-256 remains secure against brute-force attacks.</w:t>
-      </w:r>
-    </w:p>
-    <w:p>
-      <w:pPr>
+        <w:t>It</w:t>
+      </w:r>
+      <w:r>
         <w:rPr>
-          <w:rFonts w:ascii="Times New Roman" w:eastAsia="Times New Roman" w:hAnsi="Times New Roman" w:cs="Times New Roman"/>
+          <w:rFonts w:eastAsia="Times New Roman" w:cs="Times New Roman"/>
+          <w:lang w:val="en-US"/>
+        </w:rPr>
+        <w:t xml:space="preserve"> </w:t>
+      </w:r>
+      <w:r>
+        <w:rPr>
+          <w:rFonts w:eastAsia="Times New Roman" w:cs="Times New Roman"/>
+          <w:lang w:val="en-US"/>
+        </w:rPr>
+        <w:t xml:space="preserve">shows </w:t>
+      </w:r>
+      <w:r>
+        <w:rPr>
+          <w:rFonts w:eastAsia="Times New Roman" w:cs="Times New Roman"/>
+          <w:lang w:val="en-US"/>
+        </w:rPr>
+        <w:t>why RSA-256 remains secure against brute-force attacks.</w:t>
+      </w:r>
+    </w:p>
+    <w:p>
+      <w:pPr>
+        <w:pStyle w:val="Normal"/>
+        <w:rPr>
+          <w:b/>
           <w:b/>
           <w:bCs/>
-          <w:lang w:val="en-US"/>
         </w:rPr>
       </w:pPr>
       <w:r>
         <w:rPr>
-          <w:rFonts w:ascii="Times New Roman" w:eastAsia="Times New Roman" w:hAnsi="Times New Roman" w:cs="Times New Roman"/>
           <w:b/>
           <w:bCs/>
-          <w:lang w:val="en-US"/>
         </w:rPr>
         <w:t>4. Supercomputer Comparison:</w:t>
       </w:r>
     </w:p>
     <w:p>
       <w:pPr>
+        <w:pStyle w:val="Normal"/>
+        <w:rPr/>
+      </w:pPr>
+      <w:r>
+        <w:rPr/>
+        <w:t>I chose the Frontier exascale system at Oak Ridge National Laboratory in the United States.</w:t>
+      </w:r>
+    </w:p>
+    <w:p>
+      <w:pPr>
+        <w:pStyle w:val="Normal"/>
+        <w:rPr/>
+      </w:pPr>
+      <w:r>
+        <w:rPr/>
+        <w:t>Frontier specifications</w:t>
+      </w:r>
+    </w:p>
+    <w:p>
+      <w:pPr>
+        <w:pStyle w:val="Normal"/>
+        <w:numPr>
+          <w:ilvl w:val="0"/>
+          <w:numId w:val="2"/>
+        </w:numPr>
+        <w:tabs>
+          <w:tab w:val="clear" w:pos="708"/>
+          <w:tab w:val="left" w:pos="0" w:leader="none"/>
+        </w:tabs>
+        <w:ind w:left="709" w:hanging="283"/>
+        <w:rPr/>
+      </w:pPr>
+      <w:r>
+        <w:rPr/>
+        <w:t>HPE Cray EX architecture</w:t>
+      </w:r>
+    </w:p>
+    <w:p>
+      <w:pPr>
+        <w:pStyle w:val="Normal"/>
+        <w:numPr>
+          <w:ilvl w:val="0"/>
+          <w:numId w:val="2"/>
+        </w:numPr>
+        <w:tabs>
+          <w:tab w:val="clear" w:pos="708"/>
+          <w:tab w:val="left" w:pos="0" w:leader="none"/>
+        </w:tabs>
+        <w:ind w:left="709" w:hanging="283"/>
+        <w:rPr/>
+      </w:pPr>
+      <w:r>
+        <w:rPr/>
+        <w:t>9 408 AMD EPYC “Trento” 64-core CPUs</w:t>
+      </w:r>
+    </w:p>
+    <w:p>
+      <w:pPr>
+        <w:pStyle w:val="Normal"/>
+        <w:numPr>
+          <w:ilvl w:val="0"/>
+          <w:numId w:val="2"/>
+        </w:numPr>
+        <w:tabs>
+          <w:tab w:val="clear" w:pos="708"/>
+          <w:tab w:val="left" w:pos="0" w:leader="none"/>
+        </w:tabs>
+        <w:ind w:left="709" w:hanging="283"/>
+        <w:rPr/>
+      </w:pPr>
+      <w:r>
+        <w:rPr/>
+        <w:t>37 632 AMD Instinct MI250X GPUs</w:t>
+      </w:r>
+    </w:p>
+    <w:p>
+      <w:pPr>
+        <w:pStyle w:val="Normal"/>
+        <w:numPr>
+          <w:ilvl w:val="0"/>
+          <w:numId w:val="2"/>
+        </w:numPr>
+        <w:tabs>
+          <w:tab w:val="clear" w:pos="708"/>
+          <w:tab w:val="left" w:pos="0" w:leader="none"/>
+        </w:tabs>
+        <w:ind w:left="709" w:hanging="283"/>
+        <w:rPr/>
+      </w:pPr>
+      <w:r>
+        <w:rPr/>
+        <w:t>Total compute cores ≈ 8.7 million</w:t>
+      </w:r>
+    </w:p>
+    <w:p>
+      <w:pPr>
+        <w:pStyle w:val="Normal"/>
+        <w:numPr>
+          <w:ilvl w:val="0"/>
+          <w:numId w:val="2"/>
+        </w:numPr>
+        <w:tabs>
+          <w:tab w:val="clear" w:pos="708"/>
+          <w:tab w:val="left" w:pos="0" w:leader="none"/>
+        </w:tabs>
+        <w:ind w:left="709" w:hanging="283"/>
+        <w:rPr/>
+      </w:pPr>
+      <w:r>
+        <w:rPr/>
+        <w:t>Measured LINPACK Rmax: 1.102 exaFLOPS (1.102 × 10^18 floating point operations per second)</w:t>
+      </w:r>
+    </w:p>
+    <w:p>
+      <w:pPr>
+        <w:pStyle w:val="Normal"/>
+        <w:rPr/>
+      </w:pPr>
+      <w:r>
+        <w:rPr/>
+        <w:t xml:space="preserve">Relative performance versus my </w:t>
+      </w:r>
+      <w:r>
+        <w:rPr/>
+        <w:t>computer:</w:t>
+      </w:r>
+    </w:p>
+    <w:p>
+      <w:pPr>
+        <w:pStyle w:val="Normal"/>
+        <w:rPr/>
+      </w:pPr>
+      <w:r>
+        <w:rPr/>
+        <w:br/>
+        <w:t xml:space="preserve">My </w:t>
+      </w:r>
+      <w:r>
+        <w:rPr/>
+        <w:t>pc</w:t>
+      </w:r>
+      <w:r>
+        <w:rPr/>
+        <w:t>: AMD Ryzen 7 (8 cores), estimated peak ≈ 0.5 teraFLOPS (5 × 10^11 FLOPS).</w:t>
+      </w:r>
+    </w:p>
+    <w:p>
+      <w:pPr>
+        <w:pStyle w:val="Normal"/>
+        <w:rPr/>
+      </w:pPr>
+      <w:r>
+        <w:rPr/>
+        <w:t>Speed-up factor = (1.102 × 10^18 FLOPS) ÷ (5 × 10^11 FLOPS) ≈ 2.2 × 10^6.</w:t>
+      </w:r>
+    </w:p>
+    <w:p>
+      <w:pPr>
+        <w:pStyle w:val="Normal"/>
+        <w:rPr/>
+      </w:pPr>
+      <w:r>
+        <w:rPr/>
+      </w:r>
+    </w:p>
+    <w:p>
+      <w:pPr>
+        <w:pStyle w:val="Normal"/>
+        <w:rPr/>
+      </w:pPr>
+      <w:r>
+        <w:rPr/>
+      </w:r>
+    </w:p>
+    <w:p>
+      <w:pPr>
+        <w:pStyle w:val="Normal"/>
         <w:rPr>
-          <w:rFonts w:ascii="Times New Roman" w:eastAsia="Times New Roman" w:hAnsi="Times New Roman" w:cs="Times New Roman"/>
-          <w:b/>
-          <w:bCs/>
-          <w:lang w:val="en-US"/>
+          <w:b w:val="false"/>
+          <w:b w:val="false"/>
+          <w:bCs w:val="false"/>
+          <w:i/>
+          <w:i/>
+          <w:iCs/>
         </w:rPr>
       </w:pPr>
       <w:r>
         <w:rPr>
-          <w:rFonts w:ascii="Times New Roman" w:eastAsia="Times New Roman" w:hAnsi="Times New Roman" w:cs="Times New Roman"/>
-          <w:b/>
-          <w:bCs/>
-          <w:lang w:val="en-US"/>
+          <w:b w:val="false"/>
+          <w:bCs w:val="false"/>
+          <w:i/>
+          <w:iCs/>
         </w:rPr>
+        <w:t>Time to brute-force RSA-256:</w:t>
+      </w:r>
+    </w:p>
+    <w:p>
+      <w:pPr>
+        <w:pStyle w:val="Normal"/>
+        <w:rPr/>
+      </w:pPr>
+      <w:r>
+        <w:rPr/>
+        <w:br/>
+        <w:t xml:space="preserve">From Question 3, the exhaustive search on my </w:t>
+      </w:r>
+      <w:r>
+        <w:rPr/>
+        <w:t>pc</w:t>
+      </w:r>
+      <w:r>
+        <w:rPr/>
+        <w:t xml:space="preserve"> requires</w:t>
+        <w:br/>
+        <w:t>T_</w:t>
+      </w:r>
+      <w:r>
+        <w:rPr/>
+        <w:t>mycomputer</w:t>
+      </w:r>
+      <w:r>
+        <w:rPr/>
+        <w:t xml:space="preserve"> ≈ 4.13 × 10^67 seconds </w:t>
+      </w:r>
+      <w:r>
+        <w:rPr/>
+        <w:t>=~</w:t>
+      </w:r>
+      <w:r>
+        <w:rPr/>
+        <w:t> 1.31 × 10^60 years.</w:t>
+      </w:r>
+    </w:p>
+    <w:p>
+      <w:pPr>
+        <w:pStyle w:val="Normal"/>
+        <w:rPr/>
+      </w:pPr>
+      <w:r>
+        <w:rPr/>
+        <w:t>Scaling by Frontier’s speed-up:</w:t>
+        <w:br/>
+        <w:t xml:space="preserve">T_frontier = 4.13 × 10^67 s ÷ 2.2 × 10^6 </w:t>
+      </w:r>
+      <w:r>
+        <w:rPr/>
+        <w:t>=~</w:t>
+      </w:r>
+      <w:r>
+        <w:rPr/>
+        <w:t xml:space="preserve"> 1.9 × 10^61 seconds </w:t>
+      </w:r>
+      <w:r>
+        <w:rPr/>
+        <w:t>=</w:t>
+      </w:r>
+      <w:r>
+        <w:rPr/>
+        <w:t> 6.0 × 10^53 years.</w:t>
+      </w:r>
+    </w:p>
+    <w:p>
+      <w:pPr>
+        <w:pStyle w:val="Normal"/>
+        <w:rPr/>
+      </w:pPr>
+      <w:r>
+        <w:rPr/>
+        <w:br/>
+        <w:t>The universe is about 1.38 × 10^10 years old, so even Frontier would need roughly 4 × 10^43 times the age of the universe to brute-force a single RSA-256 key. In other words, a na</w:t>
+      </w:r>
+      <w:r>
+        <w:rPr/>
+        <w:t>i</w:t>
+      </w:r>
+      <w:r>
+        <w:rPr/>
+        <w:t xml:space="preserve">ve exhaustive attack remains </w:t>
+      </w:r>
+      <w:r>
+        <w:rPr/>
+        <w:t xml:space="preserve">completely </w:t>
+      </w:r>
+      <w:r>
+        <w:rPr/>
+        <w:t>infeasible, even on the world’s fastest supercomputer.</w:t>
+      </w:r>
+    </w:p>
+    <w:p>
+      <w:pPr>
+        <w:pStyle w:val="Normal"/>
+        <w:rPr/>
+      </w:pPr>
+      <w:r>
+        <w:rPr/>
+      </w:r>
+    </w:p>
+    <w:p>
+      <w:pPr>
+        <w:pStyle w:val="Normal"/>
+        <w:rPr/>
+      </w:pPr>
+      <w:r>
+        <w:rPr/>
         <w:t>5. Protocol Coding &amp; Testing:</w:t>
       </w:r>
     </w:p>
     <w:p>
       <w:pPr>
-        <w:rPr>
-          <w:rFonts w:ascii="Times New Roman" w:eastAsia="Times New Roman" w:hAnsi="Times New Roman" w:cs="Times New Roman"/>
-          <w:lang w:val="en-US"/>
-        </w:rPr>
-      </w:pPr>
-      <w:r>
-        <w:rPr>
-          <w:rFonts w:ascii="Times New Roman" w:eastAsia="Times New Roman" w:hAnsi="Times New Roman" w:cs="Times New Roman"/>
-          <w:color w:val="F8FAFF"/>
-          <w:lang w:val="en-US"/>
-        </w:rPr>
+        <w:pStyle w:val="Normal"/>
+        <w:rPr/>
+      </w:pPr>
+      <w:r>
+        <w:rPr/>
         <w:t>.</w:t>
       </w:r>
     </w:p>
     <w:p>
       <w:pPr>
-        <w:rPr>
-          <w:rFonts w:ascii="Times New Roman" w:eastAsia="Times New Roman" w:hAnsi="Times New Roman" w:cs="Times New Roman"/>
-        </w:rPr>
-      </w:pPr>
+        <w:pStyle w:val="Normal"/>
+        <w:widowControl/>
+        <w:bidi w:val="0"/>
+        <w:spacing w:lineRule="auto" w:line="278" w:before="0" w:after="160"/>
+        <w:jc w:val="left"/>
+        <w:rPr/>
+      </w:pPr>
+      <w:r>
+        <w:rPr/>
+      </w:r>
     </w:p>
     <w:sectPr>
+      <w:type w:val="nextPage"/>
       <w:pgSz w:w="11906" w:h="16838"/>
-      <w:pgMar w:top="1440" w:right="1440" w:bottom="1440" w:left="1440" w:header="708" w:footer="708" w:gutter="0"/>
-      <w:cols w:space="708"/>
-      <w:docGrid w:linePitch="360"/>
+      <w:pgMar w:left="1440" w:right="1440" w:gutter="0" w:header="0" w:top="1440" w:footer="0" w:bottom="1440"/>
+      <w:pgNumType w:fmt="decimal"/>
+      <w:formProt w:val="false"/>
+      <w:textDirection w:val="lrTb"/>
+      <w:docGrid w:type="default" w:linePitch="360" w:charSpace="0"/>
     </w:sectPr>
   </w:body>
 </w:document>
 </file>
 
+<file path=word/numbering.xml><?xml version="1.0" encoding="utf-8"?>
+<w:numbering xmlns:w="http://schemas.openxmlformats.org/wordprocessingml/2006/main" xmlns:o="urn:schemas-microsoft-com:office:office" xmlns:r="http://schemas.openxmlformats.org/officeDocument/2006/relationships" xmlns:v="urn:schemas-microsoft-com:vml" xmlns:mc="http://schemas.openxmlformats.org/markup-compatibility/2006" xmlns:w14="http://schemas.microsoft.com/office/word/2010/wordml" mc:Ignorable="w14">
+  <w:abstractNum w:abstractNumId="1">
+    <w:lvl w:ilvl="0">
+      <w:start w:val="1"/>
+      <w:numFmt w:val="none"/>
+      <w:suff w:val="nothing"/>
+      <w:lvlText w:val=""/>
+      <w:lvlJc w:val="left"/>
+      <w:pPr>
+        <w:tabs>
+          <w:tab w:val="num" w:pos="0"/>
+        </w:tabs>
+        <w:ind w:left="0" w:hanging="0"/>
+      </w:pPr>
+    </w:lvl>
+    <w:lvl w:ilvl="1">
+      <w:start w:val="1"/>
+      <w:numFmt w:val="none"/>
+      <w:suff w:val="nothing"/>
+      <w:lvlText w:val=""/>
+      <w:lvlJc w:val="left"/>
+      <w:pPr>
+        <w:tabs>
+          <w:tab w:val="num" w:pos="0"/>
+        </w:tabs>
+        <w:ind w:left="0" w:hanging="0"/>
+      </w:pPr>
+    </w:lvl>
+    <w:lvl w:ilvl="2">
+      <w:start w:val="1"/>
+      <w:numFmt w:val="none"/>
+      <w:suff w:val="nothing"/>
+      <w:lvlText w:val=""/>
+      <w:lvlJc w:val="left"/>
+      <w:pPr>
+        <w:tabs>
+          <w:tab w:val="num" w:pos="0"/>
+        </w:tabs>
+        <w:ind w:left="0" w:hanging="0"/>
+      </w:pPr>
+    </w:lvl>
+    <w:lvl w:ilvl="3">
+      <w:start w:val="1"/>
+      <w:numFmt w:val="none"/>
+      <w:suff w:val="nothing"/>
+      <w:lvlText w:val=""/>
+      <w:lvlJc w:val="left"/>
+      <w:pPr>
+        <w:tabs>
+          <w:tab w:val="num" w:pos="0"/>
+        </w:tabs>
+        <w:ind w:left="0" w:hanging="0"/>
+      </w:pPr>
+    </w:lvl>
+    <w:lvl w:ilvl="4">
+      <w:start w:val="1"/>
+      <w:numFmt w:val="none"/>
+      <w:suff w:val="nothing"/>
+      <w:lvlText w:val=""/>
+      <w:lvlJc w:val="left"/>
+      <w:pPr>
+        <w:tabs>
+          <w:tab w:val="num" w:pos="0"/>
+        </w:tabs>
+        <w:ind w:left="0" w:hanging="0"/>
+      </w:pPr>
+    </w:lvl>
+    <w:lvl w:ilvl="5">
+      <w:start w:val="1"/>
+      <w:numFmt w:val="none"/>
+      <w:suff w:val="nothing"/>
+      <w:lvlText w:val=""/>
+      <w:lvlJc w:val="left"/>
+      <w:pPr>
+        <w:tabs>
+          <w:tab w:val="num" w:pos="0"/>
+        </w:tabs>
+        <w:ind w:left="0" w:hanging="0"/>
+      </w:pPr>
+    </w:lvl>
+    <w:lvl w:ilvl="6">
+      <w:start w:val="1"/>
+      <w:numFmt w:val="none"/>
+      <w:suff w:val="nothing"/>
+      <w:lvlText w:val=""/>
+      <w:lvlJc w:val="left"/>
+      <w:pPr>
+        <w:tabs>
+          <w:tab w:val="num" w:pos="0"/>
+        </w:tabs>
+        <w:ind w:left="0" w:hanging="0"/>
+      </w:pPr>
+    </w:lvl>
+    <w:lvl w:ilvl="7">
+      <w:start w:val="1"/>
+      <w:numFmt w:val="none"/>
+      <w:suff w:val="nothing"/>
+      <w:lvlText w:val=""/>
+      <w:lvlJc w:val="left"/>
+      <w:pPr>
+        <w:tabs>
+          <w:tab w:val="num" w:pos="0"/>
+        </w:tabs>
+        <w:ind w:left="0" w:hanging="0"/>
+      </w:pPr>
+    </w:lvl>
+    <w:lvl w:ilvl="8">
+      <w:start w:val="1"/>
+      <w:numFmt w:val="none"/>
+      <w:suff w:val="nothing"/>
+      <w:lvlText w:val=""/>
+      <w:lvlJc w:val="left"/>
+      <w:pPr>
+        <w:tabs>
+          <w:tab w:val="num" w:pos="0"/>
+        </w:tabs>
+        <w:ind w:left="0" w:hanging="0"/>
+      </w:pPr>
+    </w:lvl>
+  </w:abstractNum>
+  <w:abstractNum w:abstractNumId="2">
+    <w:lvl w:ilvl="0">
+      <w:start w:val="1"/>
+      <w:numFmt w:val="bullet"/>
+      <w:lvlText w:val=""/>
+      <w:lvlJc w:val="left"/>
+      <w:pPr>
+        <w:tabs>
+          <w:tab w:val="num" w:pos="709"/>
+        </w:tabs>
+        <w:ind w:left="709" w:hanging="283"/>
+      </w:pPr>
+      <w:rPr>
+        <w:rFonts w:ascii="Symbol" w:hAnsi="Symbol" w:cs="Symbol" w:hint="default"/>
+      </w:rPr>
+    </w:lvl>
+    <w:lvl w:ilvl="1">
+      <w:start w:val="1"/>
+      <w:numFmt w:val="bullet"/>
+      <w:lvlText w:val=""/>
+      <w:lvlJc w:val="left"/>
+      <w:pPr>
+        <w:tabs>
+          <w:tab w:val="num" w:pos="1418"/>
+        </w:tabs>
+        <w:ind w:left="1418" w:hanging="283"/>
+      </w:pPr>
+      <w:rPr>
+        <w:rFonts w:ascii="Symbol" w:hAnsi="Symbol" w:cs="Symbol" w:hint="default"/>
+      </w:rPr>
+    </w:lvl>
+    <w:lvl w:ilvl="2">
+      <w:start w:val="1"/>
+      <w:numFmt w:val="bullet"/>
+      <w:lvlText w:val=""/>
+      <w:lvlJc w:val="left"/>
+      <w:pPr>
+        <w:tabs>
+          <w:tab w:val="num" w:pos="2127"/>
+        </w:tabs>
+        <w:ind w:left="2127" w:hanging="283"/>
+      </w:pPr>
+      <w:rPr>
+        <w:rFonts w:ascii="Symbol" w:hAnsi="Symbol" w:cs="Symbol" w:hint="default"/>
+      </w:rPr>
+    </w:lvl>
+    <w:lvl w:ilvl="3">
+      <w:start w:val="1"/>
+      <w:numFmt w:val="bullet"/>
+      <w:lvlText w:val=""/>
+      <w:lvlJc w:val="left"/>
+      <w:pPr>
+        <w:tabs>
+          <w:tab w:val="num" w:pos="2836"/>
+        </w:tabs>
+        <w:ind w:left="2836" w:hanging="283"/>
+      </w:pPr>
+      <w:rPr>
+        <w:rFonts w:ascii="Symbol" w:hAnsi="Symbol" w:cs="Symbol" w:hint="default"/>
+      </w:rPr>
+    </w:lvl>
+    <w:lvl w:ilvl="4">
+      <w:start w:val="1"/>
+      <w:numFmt w:val="bullet"/>
+      <w:lvlText w:val=""/>
+      <w:lvlJc w:val="left"/>
+      <w:pPr>
+        <w:tabs>
+          <w:tab w:val="num" w:pos="3545"/>
+        </w:tabs>
+        <w:ind w:left="3545" w:hanging="283"/>
+      </w:pPr>
+      <w:rPr>
+        <w:rFonts w:ascii="Symbol" w:hAnsi="Symbol" w:cs="Symbol" w:hint="default"/>
+      </w:rPr>
+    </w:lvl>
+    <w:lvl w:ilvl="5">
+      <w:start w:val="1"/>
+      <w:numFmt w:val="bullet"/>
+      <w:lvlText w:val=""/>
+      <w:lvlJc w:val="left"/>
+      <w:pPr>
+        <w:tabs>
+          <w:tab w:val="num" w:pos="4254"/>
+        </w:tabs>
+        <w:ind w:left="4254" w:hanging="283"/>
+      </w:pPr>
+      <w:rPr>
+        <w:rFonts w:ascii="Symbol" w:hAnsi="Symbol" w:cs="Symbol" w:hint="default"/>
+      </w:rPr>
+    </w:lvl>
+    <w:lvl w:ilvl="6">
+      <w:start w:val="1"/>
+      <w:numFmt w:val="bullet"/>
+      <w:lvlText w:val=""/>
+      <w:lvlJc w:val="left"/>
+      <w:pPr>
+        <w:tabs>
+          <w:tab w:val="num" w:pos="4963"/>
+        </w:tabs>
+        <w:ind w:left="4963" w:hanging="283"/>
+      </w:pPr>
+      <w:rPr>
+        <w:rFonts w:ascii="Symbol" w:hAnsi="Symbol" w:cs="Symbol" w:hint="default"/>
+      </w:rPr>
+    </w:lvl>
+    <w:lvl w:ilvl="7">
+      <w:start w:val="1"/>
+      <w:numFmt w:val="bullet"/>
+      <w:lvlText w:val=""/>
+      <w:lvlJc w:val="left"/>
+      <w:pPr>
+        <w:tabs>
+          <w:tab w:val="num" w:pos="5672"/>
+        </w:tabs>
+        <w:ind w:left="5672" w:hanging="283"/>
+      </w:pPr>
+      <w:rPr>
+        <w:rFonts w:ascii="Symbol" w:hAnsi="Symbol" w:cs="Symbol" w:hint="default"/>
+      </w:rPr>
+    </w:lvl>
+    <w:lvl w:ilvl="8">
+      <w:start w:val="1"/>
+      <w:numFmt w:val="bullet"/>
+      <w:lvlText w:val=""/>
+      <w:lvlJc w:val="left"/>
+      <w:pPr>
+        <w:tabs>
+          <w:tab w:val="num" w:pos="6381"/>
+        </w:tabs>
+        <w:ind w:left="6381" w:hanging="283"/>
+      </w:pPr>
+      <w:rPr>
+        <w:rFonts w:ascii="Symbol" w:hAnsi="Symbol" w:cs="Symbol" w:hint="default"/>
+      </w:rPr>
+    </w:lvl>
+  </w:abstractNum>
+  <w:num w:numId="1">
+    <w:abstractNumId w:val="1"/>
+  </w:num>
+  <w:num w:numId="2">
+    <w:abstractNumId w:val="2"/>
+  </w:num>
+</w:numbering>
+</file>
+
 <file path=word/styles.xml><?xml version="1.0" encoding="utf-8"?>
-<w:styles xmlns:mc="http://schemas.openxmlformats.org/markup-compatibility/2006" xmlns:r="http://schemas.openxmlformats.org/officeDocument/2006/relationships" xmlns:w="http://schemas.openxmlformats.org/wordprocessingml/2006/main" xmlns:w14="http://schemas.microsoft.com/office/word/2010/wordml" xmlns:w15="http://schemas.microsoft.com/office/word/2012/wordml" xmlns:w16cex="http://schemas.microsoft.com/office/word/2018/wordml/cex" xmlns:w16cid="http://schemas.microsoft.com/office/word/2016/wordml/cid" xmlns:w16="http://schemas.microsoft.com/office/word/2018/wordml" xmlns:w16du="http://schemas.microsoft.com/office/word/2023/wordml/word16du" xmlns:w16sdtdh="http://schemas.microsoft.com/office/word/2020/wordml/sdtdatahash" xmlns:w16sdtfl="http://schemas.microsoft.com/office/word/2024/wordml/sdtformatlock" xmlns:w16se="http://schemas.microsoft.com/office/word/2015/wordml/symex" mc:Ignorable="w14 w15 w16se w16cid w16 w16cex w16sdtdh w16sdtfl w16du">
+<w:styles xmlns:w="http://schemas.openxmlformats.org/wordprocessingml/2006/main" xmlns:w14="http://schemas.microsoft.com/office/word/2010/wordml" xmlns:mc="http://schemas.openxmlformats.org/markup-compatibility/2006" mc:Ignorable="w14">
   <w:docDefaults>
     <w:rPrDefault>
       <w:rPr>
-        <w:rFonts w:asciiTheme="minorHAnsi" w:eastAsiaTheme="minorHAnsi" w:hAnsiTheme="minorHAnsi" w:cstheme="minorBidi"/>
+        <w:rFonts w:ascii="Aptos" w:hAnsi="Aptos" w:eastAsia="Aptos" w:cs="" w:asciiTheme="minorHAnsi" w:cstheme="minorBidi" w:eastAsiaTheme="minorHAnsi" w:hAnsiTheme="minorHAnsi"/>
         <w:sz w:val="24"/>
         <w:szCs w:val="24"/>
         <w:lang w:val="tr-TR" w:eastAsia="en-US" w:bidi="ar-SA"/>
@@ -468,21 +950,21 @@
     </w:rPrDefault>
     <w:pPrDefault>
       <w:pPr>
-        <w:spacing w:after="160" w:line="279" w:lineRule="auto"/>
+        <w:suppressAutoHyphens w:val="true"/>
       </w:pPr>
     </w:pPrDefault>
   </w:docDefaults>
   <w:latentStyles w:defLockedState="0" w:defUIPriority="99" w:defSemiHidden="0" w:defUnhideWhenUsed="0" w:defQFormat="0" w:count="376">
     <w:lsdException w:name="Normal" w:uiPriority="0" w:qFormat="1"/>
     <w:lsdException w:name="heading 1" w:uiPriority="9" w:qFormat="1"/>
-    <w:lsdException w:name="heading 2" w:semiHidden="1" w:uiPriority="9" w:unhideWhenUsed="1" w:qFormat="1"/>
-    <w:lsdException w:name="heading 3" w:semiHidden="1" w:uiPriority="9" w:unhideWhenUsed="1" w:qFormat="1"/>
-    <w:lsdException w:name="heading 4" w:semiHidden="1" w:uiPriority="9" w:unhideWhenUsed="1" w:qFormat="1"/>
-    <w:lsdException w:name="heading 5" w:semiHidden="1" w:uiPriority="9" w:unhideWhenUsed="1" w:qFormat="1"/>
-    <w:lsdException w:name="heading 6" w:semiHidden="1" w:uiPriority="9" w:unhideWhenUsed="1" w:qFormat="1"/>
-    <w:lsdException w:name="heading 7" w:semiHidden="1" w:uiPriority="9" w:unhideWhenUsed="1" w:qFormat="1"/>
-    <w:lsdException w:name="heading 8" w:semiHidden="1" w:uiPriority="9" w:unhideWhenUsed="1" w:qFormat="1"/>
-    <w:lsdException w:name="heading 9" w:semiHidden="1" w:uiPriority="9" w:unhideWhenUsed="1" w:qFormat="1"/>
+    <w:lsdException w:name="heading 2" w:uiPriority="9" w:semiHidden="1" w:unhideWhenUsed="1" w:qFormat="1"/>
+    <w:lsdException w:name="heading 3" w:uiPriority="9" w:semiHidden="1" w:unhideWhenUsed="1" w:qFormat="1"/>
+    <w:lsdException w:name="heading 4" w:uiPriority="9" w:semiHidden="1" w:unhideWhenUsed="1" w:qFormat="1"/>
+    <w:lsdException w:name="heading 5" w:uiPriority="9" w:semiHidden="1" w:unhideWhenUsed="1" w:qFormat="1"/>
+    <w:lsdException w:name="heading 6" w:uiPriority="9" w:semiHidden="1" w:unhideWhenUsed="1" w:qFormat="1"/>
+    <w:lsdException w:name="heading 7" w:uiPriority="9" w:semiHidden="1" w:unhideWhenUsed="1" w:qFormat="1"/>
+    <w:lsdException w:name="heading 8" w:uiPriority="9" w:semiHidden="1" w:unhideWhenUsed="1" w:qFormat="1"/>
+    <w:lsdException w:name="heading 9" w:uiPriority="9" w:semiHidden="1" w:unhideWhenUsed="1" w:qFormat="1"/>
     <w:lsdException w:name="index 1" w:semiHidden="1" w:unhideWhenUsed="1"/>
     <w:lsdException w:name="index 2" w:semiHidden="1" w:unhideWhenUsed="1"/>
     <w:lsdException w:name="index 3" w:semiHidden="1" w:unhideWhenUsed="1"/>
@@ -492,22 +974,22 @@
     <w:lsdException w:name="index 7" w:semiHidden="1" w:unhideWhenUsed="1"/>
     <w:lsdException w:name="index 8" w:semiHidden="1" w:unhideWhenUsed="1"/>
     <w:lsdException w:name="index 9" w:semiHidden="1" w:unhideWhenUsed="1"/>
-    <w:lsdException w:name="toc 1" w:semiHidden="1" w:uiPriority="39" w:unhideWhenUsed="1"/>
-    <w:lsdException w:name="toc 2" w:semiHidden="1" w:uiPriority="39" w:unhideWhenUsed="1"/>
-    <w:lsdException w:name="toc 3" w:semiHidden="1" w:uiPriority="39" w:unhideWhenUsed="1"/>
-    <w:lsdException w:name="toc 4" w:semiHidden="1" w:uiPriority="39" w:unhideWhenUsed="1"/>
-    <w:lsdException w:name="toc 5" w:semiHidden="1" w:uiPriority="39" w:unhideWhenUsed="1"/>
-    <w:lsdException w:name="toc 6" w:semiHidden="1" w:uiPriority="39" w:unhideWhenUsed="1"/>
-    <w:lsdException w:name="toc 7" w:semiHidden="1" w:uiPriority="39" w:unhideWhenUsed="1"/>
-    <w:lsdException w:name="toc 8" w:semiHidden="1" w:uiPriority="39" w:unhideWhenUsed="1"/>
-    <w:lsdException w:name="toc 9" w:semiHidden="1" w:uiPriority="39" w:unhideWhenUsed="1"/>
+    <w:lsdException w:name="toc 1" w:uiPriority="39" w:semiHidden="1" w:unhideWhenUsed="1"/>
+    <w:lsdException w:name="toc 2" w:uiPriority="39" w:semiHidden="1" w:unhideWhenUsed="1"/>
+    <w:lsdException w:name="toc 3" w:uiPriority="39" w:semiHidden="1" w:unhideWhenUsed="1"/>
+    <w:lsdException w:name="toc 4" w:uiPriority="39" w:semiHidden="1" w:unhideWhenUsed="1"/>
+    <w:lsdException w:name="toc 5" w:uiPriority="39" w:semiHidden="1" w:unhideWhenUsed="1"/>
+    <w:lsdException w:name="toc 6" w:uiPriority="39" w:semiHidden="1" w:unhideWhenUsed="1"/>
+    <w:lsdException w:name="toc 7" w:uiPriority="39" w:semiHidden="1" w:unhideWhenUsed="1"/>
+    <w:lsdException w:name="toc 8" w:uiPriority="39" w:semiHidden="1" w:unhideWhenUsed="1"/>
+    <w:lsdException w:name="toc 9" w:uiPriority="39" w:semiHidden="1" w:unhideWhenUsed="1"/>
     <w:lsdException w:name="Normal Indent" w:semiHidden="1" w:unhideWhenUsed="1"/>
     <w:lsdException w:name="footnote text" w:semiHidden="1" w:unhideWhenUsed="1"/>
     <w:lsdException w:name="annotation text" w:semiHidden="1" w:unhideWhenUsed="1"/>
     <w:lsdException w:name="header" w:semiHidden="1" w:unhideWhenUsed="1"/>
     <w:lsdException w:name="footer" w:semiHidden="1" w:unhideWhenUsed="1"/>
     <w:lsdException w:name="index heading" w:semiHidden="1" w:unhideWhenUsed="1"/>
-    <w:lsdException w:name="caption" w:semiHidden="1" w:uiPriority="35" w:unhideWhenUsed="1" w:qFormat="1"/>
+    <w:lsdException w:name="caption" w:uiPriority="35" w:semiHidden="1" w:unhideWhenUsed="1" w:qFormat="1"/>
     <w:lsdException w:name="table of figures" w:semiHidden="1" w:unhideWhenUsed="1"/>
     <w:lsdException w:name="envelope address" w:semiHidden="1" w:unhideWhenUsed="1"/>
     <w:lsdException w:name="envelope return" w:semiHidden="1" w:unhideWhenUsed="1"/>
@@ -538,7 +1020,7 @@
     <w:lsdException w:name="Title" w:uiPriority="10" w:qFormat="1"/>
     <w:lsdException w:name="Closing" w:semiHidden="1" w:unhideWhenUsed="1"/>
     <w:lsdException w:name="Signature" w:semiHidden="1" w:unhideWhenUsed="1"/>
-    <w:lsdException w:name="Default Paragraph Font" w:semiHidden="1" w:uiPriority="1" w:unhideWhenUsed="1"/>
+    <w:lsdException w:name="Default Paragraph Font" w:uiPriority="1" w:semiHidden="1" w:unhideWhenUsed="1"/>
     <w:lsdException w:name="Body Text" w:semiHidden="1" w:unhideWhenUsed="1"/>
     <w:lsdException w:name="Body Text Indent" w:semiHidden="1" w:unhideWhenUsed="1"/>
     <w:lsdException w:name="List Continue" w:semiHidden="1" w:unhideWhenUsed="1"/>
@@ -738,8 +1220,8 @@
     <w:lsdException w:name="Subtle Reference" w:uiPriority="31" w:qFormat="1"/>
     <w:lsdException w:name="Intense Reference" w:uiPriority="32" w:qFormat="1"/>
     <w:lsdException w:name="Book Title" w:uiPriority="33" w:qFormat="1"/>
-    <w:lsdException w:name="Bibliography" w:semiHidden="1" w:uiPriority="37" w:unhideWhenUsed="1"/>
-    <w:lsdException w:name="TOC Heading" w:semiHidden="1" w:uiPriority="39" w:unhideWhenUsed="1" w:qFormat="1"/>
+    <w:lsdException w:name="Bibliography" w:uiPriority="37" w:semiHidden="1" w:unhideWhenUsed="1"/>
+    <w:lsdException w:name="TOC Heading" w:uiPriority="39" w:semiHidden="1" w:unhideWhenUsed="1" w:qFormat="1"/>
     <w:lsdException w:name="Plain Table 1" w:uiPriority="41"/>
     <w:lsdException w:name="Plain Table 2" w:uiPriority="42"/>
     <w:lsdException w:name="Plain Table 3" w:uiPriority="43"/>
@@ -850,15 +1332,148 @@
     <w:lsdException w:name="Unresolved Mention" w:semiHidden="1" w:unhideWhenUsed="1"/>
     <w:lsdException w:name="Smart Link" w:semiHidden="1" w:unhideWhenUsed="1"/>
   </w:latentStyles>
-  <w:style w:type="paragraph" w:default="1" w:styleId="Normal">
+  <w:style w:type="paragraph" w:styleId="Normal" w:default="1">
     <w:name w:val="Normal"/>
     <w:qFormat/>
+    <w:pPr>
+      <w:widowControl/>
+      <w:bidi w:val="0"/>
+      <w:spacing w:lineRule="auto" w:line="278" w:before="0" w:after="160"/>
+      <w:jc w:val="left"/>
+    </w:pPr>
+    <w:rPr>
+      <w:rFonts w:ascii="Aptos" w:hAnsi="Aptos" w:eastAsia="Aptos" w:cs="" w:asciiTheme="minorHAnsi" w:cstheme="minorBidi" w:eastAsiaTheme="minorHAnsi" w:hAnsiTheme="minorHAnsi"/>
+      <w:color w:val="auto"/>
+      <w:kern w:val="0"/>
+      <w:sz w:val="24"/>
+      <w:szCs w:val="24"/>
+      <w:lang w:val="tr-TR" w:eastAsia="en-US" w:bidi="ar-SA"/>
+    </w:rPr>
   </w:style>
-  <w:style w:type="character" w:default="1" w:styleId="VarsaylanParagrafYazTipi">
+  <w:style w:type="character" w:styleId="DefaultParagraphFont" w:default="1">
     <w:name w:val="Default Paragraph Font"/>
     <w:uiPriority w:val="1"/>
     <w:semiHidden/>
     <w:unhideWhenUsed/>
+    <w:qFormat/>
+    <w:rPr/>
+  </w:style>
+  <w:style w:type="character" w:styleId="StrongEmphasis">
+    <w:name w:val="Strong"/>
+    <w:qFormat/>
+    <w:rPr>
+      <w:b/>
+      <w:bCs/>
+    </w:rPr>
+  </w:style>
+  <w:style w:type="character" w:styleId="Bullets">
+    <w:name w:val="Bullets"/>
+    <w:qFormat/>
+    <w:rPr>
+      <w:rFonts w:ascii="OpenSymbol" w:hAnsi="OpenSymbol" w:eastAsia="OpenSymbol" w:cs="OpenSymbol"/>
+    </w:rPr>
+  </w:style>
+  <w:style w:type="character" w:styleId="InternetLink">
+    <w:name w:val="Hyperlink"/>
+    <w:rPr>
+      <w:color w:val="000080"/>
+      <w:u w:val="single"/>
+    </w:rPr>
+  </w:style>
+  <w:style w:type="paragraph" w:styleId="Heading">
+    <w:name w:val="Heading"/>
+    <w:basedOn w:val="Normal"/>
+    <w:next w:val="TextBody"/>
+    <w:qFormat/>
+    <w:pPr>
+      <w:keepNext w:val="true"/>
+      <w:spacing w:before="240" w:after="120"/>
+    </w:pPr>
+    <w:rPr>
+      <w:rFonts w:ascii="Liberation Sans" w:hAnsi="Liberation Sans" w:eastAsia="Noto Sans CJK SC" w:cs="FreeSans"/>
+      <w:sz w:val="28"/>
+      <w:szCs w:val="28"/>
+    </w:rPr>
+  </w:style>
+  <w:style w:type="paragraph" w:styleId="TextBody">
+    <w:name w:val="Body Text"/>
+    <w:basedOn w:val="Normal"/>
+    <w:pPr>
+      <w:spacing w:lineRule="auto" w:line="276" w:before="0" w:after="140"/>
+    </w:pPr>
+    <w:rPr/>
+  </w:style>
+  <w:style w:type="paragraph" w:styleId="List">
+    <w:name w:val="List"/>
+    <w:basedOn w:val="TextBody"/>
+    <w:pPr/>
+    <w:rPr>
+      <w:rFonts w:cs="FreeSans"/>
+    </w:rPr>
+  </w:style>
+  <w:style w:type="paragraph" w:styleId="Caption">
+    <w:name w:val="Caption"/>
+    <w:basedOn w:val="Normal"/>
+    <w:qFormat/>
+    <w:pPr>
+      <w:suppressLineNumbers/>
+      <w:spacing w:before="120" w:after="120"/>
+    </w:pPr>
+    <w:rPr>
+      <w:rFonts w:cs="FreeSans"/>
+      <w:i/>
+      <w:iCs/>
+      <w:sz w:val="24"/>
+      <w:szCs w:val="24"/>
+    </w:rPr>
+  </w:style>
+  <w:style w:type="paragraph" w:styleId="Index">
+    <w:name w:val="Index"/>
+    <w:basedOn w:val="Normal"/>
+    <w:qFormat/>
+    <w:pPr>
+      <w:suppressLineNumbers/>
+    </w:pPr>
+    <w:rPr>
+      <w:rFonts w:cs="FreeSans"/>
+    </w:rPr>
+  </w:style>
+  <w:style w:type="paragraph" w:styleId="ListParagraph">
+    <w:name w:val="List Paragraph"/>
+    <w:basedOn w:val="Normal"/>
+    <w:uiPriority w:val="34"/>
+    <w:qFormat/>
+    <w:rsid w:val="00a36fa0"/>
+    <w:pPr>
+      <w:spacing w:before="0" w:after="160"/>
+      <w:ind w:left="720" w:hanging="0"/>
+      <w:contextualSpacing/>
+    </w:pPr>
+    <w:rPr/>
+  </w:style>
+  <w:style w:type="paragraph" w:styleId="HorizontalLine">
+    <w:name w:val="Horizontal Line"/>
+    <w:basedOn w:val="Normal"/>
+    <w:next w:val="TextBody"/>
+    <w:qFormat/>
+    <w:pPr>
+      <w:suppressLineNumbers/>
+      <w:pBdr>
+        <w:bottom w:val="double" w:sz="2" w:space="0" w:color="808080"/>
+      </w:pBdr>
+      <w:spacing w:before="0" w:after="283"/>
+    </w:pPr>
+    <w:rPr>
+      <w:sz w:val="12"/>
+      <w:szCs w:val="12"/>
+    </w:rPr>
+  </w:style>
+  <w:style w:type="numbering" w:styleId="NoList" w:default="1">
+    <w:name w:val="No List"/>
+    <w:uiPriority w:val="99"/>
+    <w:semiHidden/>
+    <w:unhideWhenUsed/>
+    <w:qFormat/>
   </w:style>
   <w:style w:type="table" w:default="1" w:styleId="NormalTablo">
     <w:name w:val="Normal Table"/>
@@ -866,7 +1481,6 @@
     <w:semiHidden/>
     <w:unhideWhenUsed/>
     <w:tblPr>
-      <w:tblInd w:w="0" w:type="dxa"/>
       <w:tblCellMar>
         <w:top w:w="0" w:type="dxa"/>
         <w:left w:w="108" w:type="dxa"/>
@@ -874,23 +1488,6 @@
         <w:right w:w="108" w:type="dxa"/>
       </w:tblCellMar>
     </w:tblPr>
-  </w:style>
-  <w:style w:type="numbering" w:default="1" w:styleId="ListeYok">
-    <w:name w:val="No List"/>
-    <w:uiPriority w:val="99"/>
-    <w:semiHidden/>
-    <w:unhideWhenUsed/>
-  </w:style>
-  <w:style w:type="paragraph" w:styleId="ListeParagraf">
-    <w:name w:val="List Paragraph"/>
-    <w:basedOn w:val="Normal"/>
-    <w:uiPriority w:val="34"/>
-    <w:qFormat/>
-    <w:rsid w:val="00A36FA0"/>
-    <w:pPr>
-      <w:ind w:left="720"/>
-      <w:contextualSpacing/>
-    </w:pPr>
   </w:style>
 </w:styles>
 </file>

</xml_diff>